<commit_message>
Started making it look more like Carolyn's template
</commit_message>
<xml_diff>
--- a/HW 2/IT Project Plan.docx
+++ b/HW 2/IT Project Plan.docx
@@ -1,61 +1,74 @@
 
 <file path=word/document.xml><?xml version="1.0" encoding="utf-8"?>
-<w:document xmlns:wpc="http://schemas.microsoft.com/office/word/2010/wordprocessingCanvas" xmlns:mc="http://schemas.openxmlformats.org/markup-compatibility/2006" xmlns:o="urn:schemas-microsoft-com:office:office" xmlns:r="http://schemas.openxmlformats.org/officeDocument/2006/relationships" xmlns:m="http://schemas.openxmlformats.org/officeDocument/2006/math" xmlns:v="urn:schemas-microsoft-com:vml" xmlns:wp14="http://schemas.microsoft.com/office/word/2010/wordprocessingDrawing" xmlns:wp="http://schemas.openxmlformats.org/drawingml/2006/wordprocessingDrawing" xmlns:w10="urn:schemas-microsoft-com:office:word" xmlns:w="http://schemas.openxmlformats.org/wordprocessingml/2006/main" xmlns:w14="http://schemas.microsoft.com/office/word/2010/wordml" xmlns:w15="http://schemas.microsoft.com/office/word/2012/wordml" xmlns:wpg="http://schemas.microsoft.com/office/word/2010/wordprocessingGroup" xmlns:wpi="http://schemas.microsoft.com/office/word/2010/wordprocessingInk" xmlns:wne="http://schemas.microsoft.com/office/word/2006/wordml" xmlns:wps="http://schemas.microsoft.com/office/word/2010/wordprocessingShape" mc:Ignorable="w14 w15 wp14">
+<w:document xmlns:wpc="http://schemas.microsoft.com/office/word/2010/wordprocessingCanvas" xmlns:mo="http://schemas.microsoft.com/office/mac/office/2008/main" xmlns:mc="http://schemas.openxmlformats.org/markup-compatibility/2006" xmlns:mv="urn:schemas-microsoft-com:mac:vml" xmlns:o="urn:schemas-microsoft-com:office:office" xmlns:r="http://schemas.openxmlformats.org/officeDocument/2006/relationships" xmlns:m="http://schemas.openxmlformats.org/officeDocument/2006/math" xmlns:v="urn:schemas-microsoft-com:vml" xmlns:wp14="http://schemas.microsoft.com/office/word/2010/wordprocessingDrawing" xmlns:wp="http://schemas.openxmlformats.org/drawingml/2006/wordprocessingDrawing" xmlns:w10="urn:schemas-microsoft-com:office:word" xmlns:w="http://schemas.openxmlformats.org/wordprocessingml/2006/main" xmlns:w14="http://schemas.microsoft.com/office/word/2010/wordml" xmlns:w15="http://schemas.microsoft.com/office/word/2012/wordml" xmlns:wpg="http://schemas.microsoft.com/office/word/2010/wordprocessingGroup" xmlns:wpi="http://schemas.microsoft.com/office/word/2010/wordprocessingInk" xmlns:wne="http://schemas.microsoft.com/office/word/2006/wordml" xmlns:wps="http://schemas.microsoft.com/office/word/2010/wordprocessingShape" mc:Ignorable="w14 w15 wp14">
   <w:body>
     <w:p>
+      <w:pPr>
+        <w:spacing w:after="0" w:line="240" w:lineRule="auto"/>
+      </w:pPr>
       <w:r>
         <w:t>Liam Cain</w:t>
       </w:r>
     </w:p>
     <w:p>
+      <w:pPr>
+        <w:spacing w:after="0" w:line="240" w:lineRule="auto"/>
+      </w:pPr>
       <w:r>
         <w:t>Matt Marakovits</w:t>
       </w:r>
     </w:p>
     <w:p>
-      <w:r>
-        <w:t xml:space="preserve">Paul </w:t>
-      </w:r>
-      <w:proofErr w:type="spellStart"/>
-      <w:r>
-        <w:t>McCusker</w:t>
-      </w:r>
-      <w:proofErr w:type="spellEnd"/>
-    </w:p>
-    <w:p>
-      <w:r>
-        <w:t xml:space="preserve">Zack </w:t>
-      </w:r>
-      <w:proofErr w:type="spellStart"/>
-      <w:r>
-        <w:t>Meath</w:t>
-      </w:r>
-      <w:proofErr w:type="spellEnd"/>
-    </w:p>
-    <w:p>
-      <w:r>
-        <w:t xml:space="preserve">Matt </w:t>
-      </w:r>
-      <w:proofErr w:type="spellStart"/>
-      <w:r>
-        <w:t>Musich</w:t>
-      </w:r>
-      <w:proofErr w:type="spellEnd"/>
-    </w:p>
-    <w:p>
-      <w:pPr>
+      <w:pPr>
+        <w:spacing w:after="0" w:line="240" w:lineRule="auto"/>
+      </w:pPr>
+      <w:r>
+        <w:t>Paul McCusker</w:t>
+      </w:r>
+    </w:p>
+    <w:p>
+      <w:pPr>
+        <w:spacing w:after="0" w:line="240" w:lineRule="auto"/>
+      </w:pPr>
+      <w:r>
+        <w:t>Zack Meath</w:t>
+      </w:r>
+    </w:p>
+    <w:p>
+      <w:pPr>
+        <w:spacing w:after="0" w:line="240" w:lineRule="auto"/>
+      </w:pPr>
+      <w:r>
+        <w:t>Matt Musich</w:t>
+      </w:r>
+    </w:p>
+    <w:p>
+      <w:pPr>
+        <w:spacing w:after="0" w:line="240" w:lineRule="auto"/>
         <w:jc w:val="center"/>
       </w:pPr>
       <w:r>
-        <w:t>IT Project Plan</w:t>
-      </w:r>
-    </w:p>
-    <w:p>
-      <w:r>
+        <w:t xml:space="preserve">IT </w:t>
+      </w:r>
+      <w:r>
+        <w:t>Requirements</w:t>
+      </w:r>
+      <w:r>
+        <w:t xml:space="preserve"> Plan</w:t>
+      </w:r>
+    </w:p>
+    <w:p>
+      <w:pPr>
+        <w:spacing w:after="0" w:line="240" w:lineRule="auto"/>
         <w:rPr>
           <w:b/>
         </w:rPr>
-        <w:t>Needs:</w:t>
+      </w:pPr>
+      <w:r>
+        <w:rPr>
+          <w:b/>
+        </w:rPr>
+        <w:t>Server Platform</w:t>
       </w:r>
     </w:p>
     <w:p>
@@ -63,11 +76,12 @@
         <w:pStyle w:val="ListParagraph"/>
         <w:numPr>
           <w:ilvl w:val="0"/>
-          <w:numId w:val="1"/>
-        </w:numPr>
-      </w:pPr>
-      <w:r>
-        <w:t>2x Servers</w:t>
+          <w:numId w:val="2"/>
+        </w:numPr>
+        <w:spacing w:after="0" w:line="240" w:lineRule="auto"/>
+      </w:pPr>
+      <w:r>
+        <w:t>Physical System Requirements</w:t>
       </w:r>
     </w:p>
     <w:p>
@@ -75,8 +89,74 @@
         <w:pStyle w:val="ListParagraph"/>
         <w:numPr>
           <w:ilvl w:val="1"/>
-          <w:numId w:val="1"/>
-        </w:numPr>
+          <w:numId w:val="2"/>
+        </w:numPr>
+        <w:spacing w:after="0" w:line="240" w:lineRule="auto"/>
+      </w:pPr>
+      <w:r>
+        <w:t>1 TB, RAID 1 iSCSI LUN</w:t>
+      </w:r>
+    </w:p>
+    <w:p>
+      <w:pPr>
+        <w:pStyle w:val="ListParagraph"/>
+        <w:numPr>
+          <w:ilvl w:val="1"/>
+          <w:numId w:val="2"/>
+        </w:numPr>
+        <w:spacing w:after="0" w:line="240" w:lineRule="auto"/>
+      </w:pPr>
+      <w:r>
+        <w:t>2xL5630 (4 core, 8 threads)</w:t>
+      </w:r>
+    </w:p>
+    <w:p>
+      <w:pPr>
+        <w:pStyle w:val="ListParagraph"/>
+        <w:numPr>
+          <w:ilvl w:val="0"/>
+          <w:numId w:val="2"/>
+        </w:numPr>
+        <w:spacing w:after="0" w:line="240" w:lineRule="auto"/>
+      </w:pPr>
+      <w:r>
+        <w:t>Virtual System Requirements</w:t>
+      </w:r>
+    </w:p>
+    <w:p>
+      <w:pPr>
+        <w:pStyle w:val="ListParagraph"/>
+        <w:numPr>
+          <w:ilvl w:val="1"/>
+          <w:numId w:val="2"/>
+        </w:numPr>
+        <w:spacing w:after="0" w:line="240" w:lineRule="auto"/>
+      </w:pPr>
+      <w:r>
+        <w:t>OS: CentOS 7.1</w:t>
+      </w:r>
+    </w:p>
+    <w:p>
+      <w:pPr>
+        <w:pStyle w:val="ListParagraph"/>
+        <w:numPr>
+          <w:ilvl w:val="1"/>
+          <w:numId w:val="2"/>
+        </w:numPr>
+        <w:spacing w:after="0" w:line="240" w:lineRule="auto"/>
+      </w:pPr>
+      <w:r>
+        <w:t>2x Images</w:t>
+      </w:r>
+    </w:p>
+    <w:p>
+      <w:pPr>
+        <w:pStyle w:val="ListParagraph"/>
+        <w:numPr>
+          <w:ilvl w:val="2"/>
+          <w:numId w:val="2"/>
+        </w:numPr>
+        <w:spacing w:after="0" w:line="240" w:lineRule="auto"/>
       </w:pPr>
       <w:r>
         <w:t>Web Server</w:t>
@@ -86,48 +166,130 @@
       <w:pPr>
         <w:pStyle w:val="ListParagraph"/>
         <w:numPr>
+          <w:ilvl w:val="3"/>
+          <w:numId w:val="2"/>
+        </w:numPr>
+        <w:spacing w:after="0" w:line="240" w:lineRule="auto"/>
+      </w:pPr>
+      <w:r>
+        <w:t>1 vCPU</w:t>
+      </w:r>
+    </w:p>
+    <w:p>
+      <w:pPr>
+        <w:pStyle w:val="ListParagraph"/>
+        <w:numPr>
+          <w:ilvl w:val="3"/>
+          <w:numId w:val="2"/>
+        </w:numPr>
+        <w:spacing w:after="0" w:line="240" w:lineRule="auto"/>
+      </w:pPr>
+      <w:r>
+        <w:t>4 GB of RAM</w:t>
+      </w:r>
+    </w:p>
+    <w:p>
+      <w:pPr>
+        <w:pStyle w:val="ListParagraph"/>
+        <w:numPr>
+          <w:ilvl w:val="3"/>
+          <w:numId w:val="2"/>
+        </w:numPr>
+        <w:spacing w:after="0" w:line="240" w:lineRule="auto"/>
+      </w:pPr>
+      <w:r>
+        <w:t>60 GB HDD</w:t>
+      </w:r>
+    </w:p>
+    <w:p>
+      <w:pPr>
+        <w:pStyle w:val="ListParagraph"/>
+        <w:numPr>
+          <w:ilvl w:val="3"/>
+          <w:numId w:val="2"/>
+        </w:numPr>
+        <w:spacing w:after="0" w:line="240" w:lineRule="auto"/>
+      </w:pPr>
+      <w:r>
+        <w:t>Node.js</w:t>
+      </w:r>
+    </w:p>
+    <w:p>
+      <w:pPr>
+        <w:pStyle w:val="ListParagraph"/>
+        <w:numPr>
           <w:ilvl w:val="2"/>
-          <w:numId w:val="1"/>
-        </w:numPr>
-      </w:pPr>
-      <w:r>
-        <w:t>1x vCPU</w:t>
-      </w:r>
-    </w:p>
-    <w:p>
-      <w:pPr>
-        <w:pStyle w:val="ListParagraph"/>
-        <w:numPr>
-          <w:ilvl w:val="2"/>
-          <w:numId w:val="1"/>
-        </w:numPr>
-      </w:pPr>
-      <w:r>
-        <w:t>4 GB RAM</w:t>
-      </w:r>
-    </w:p>
-    <w:p>
-      <w:pPr>
-        <w:pStyle w:val="ListParagraph"/>
-        <w:numPr>
-          <w:ilvl w:val="2"/>
-          <w:numId w:val="1"/>
-        </w:numPr>
-      </w:pPr>
-      <w:r>
-        <w:t>CentOS 7.1</w:t>
-      </w:r>
-    </w:p>
-    <w:p>
-      <w:pPr>
-        <w:pStyle w:val="ListParagraph"/>
-        <w:numPr>
-          <w:ilvl w:val="2"/>
-          <w:numId w:val="1"/>
-        </w:numPr>
-      </w:pPr>
-      <w:r>
-        <w:t>Node.js</w:t>
+          <w:numId w:val="2"/>
+        </w:numPr>
+        <w:spacing w:after="0" w:line="240" w:lineRule="auto"/>
+      </w:pPr>
+      <w:r>
+        <w:t>Database Server</w:t>
+      </w:r>
+    </w:p>
+    <w:p>
+      <w:pPr>
+        <w:pStyle w:val="ListParagraph"/>
+        <w:numPr>
+          <w:ilvl w:val="3"/>
+          <w:numId w:val="2"/>
+        </w:numPr>
+        <w:spacing w:after="0" w:line="240" w:lineRule="auto"/>
+      </w:pPr>
+      <w:r>
+        <w:t>4 vCPUs</w:t>
+      </w:r>
+    </w:p>
+    <w:p>
+      <w:pPr>
+        <w:pStyle w:val="ListParagraph"/>
+        <w:numPr>
+          <w:ilvl w:val="3"/>
+          <w:numId w:val="2"/>
+        </w:numPr>
+        <w:spacing w:after="0" w:line="240" w:lineRule="auto"/>
+      </w:pPr>
+      <w:r>
+        <w:t>8 GB of RAM</w:t>
+      </w:r>
+    </w:p>
+    <w:p>
+      <w:pPr>
+        <w:pStyle w:val="ListParagraph"/>
+        <w:numPr>
+          <w:ilvl w:val="3"/>
+          <w:numId w:val="2"/>
+        </w:numPr>
+        <w:spacing w:after="0" w:line="240" w:lineRule="auto"/>
+      </w:pPr>
+      <w:r>
+        <w:t>120 GB HDD</w:t>
+      </w:r>
+    </w:p>
+    <w:p>
+      <w:pPr>
+        <w:pStyle w:val="ListParagraph"/>
+        <w:numPr>
+          <w:ilvl w:val="3"/>
+          <w:numId w:val="2"/>
+        </w:numPr>
+        <w:spacing w:after="0" w:line="240" w:lineRule="auto"/>
+      </w:pPr>
+      <w:r>
+        <w:t>PostgreSQL</w:t>
+      </w:r>
+    </w:p>
+    <w:p>
+      <w:pPr>
+        <w:pStyle w:val="ListParagraph"/>
+        <w:numPr>
+          <w:ilvl w:val="0"/>
+          <w:numId w:val="2"/>
+        </w:numPr>
+        <w:spacing w:after="0" w:line="240" w:lineRule="auto"/>
+      </w:pPr>
+      <w:r>
+        <w:t>Connectivity</w:t>
       </w:r>
     </w:p>
     <w:p>
@@ -135,125 +297,187 @@
         <w:pStyle w:val="ListParagraph"/>
         <w:numPr>
           <w:ilvl w:val="1"/>
-          <w:numId w:val="1"/>
-        </w:numPr>
-      </w:pPr>
-      <w:r>
-        <w:t>Database Server</w:t>
-      </w:r>
-    </w:p>
-    <w:p>
-      <w:pPr>
-        <w:pStyle w:val="ListParagraph"/>
-        <w:numPr>
-          <w:ilvl w:val="2"/>
-          <w:numId w:val="1"/>
-        </w:numPr>
-      </w:pPr>
-      <w:r>
-        <w:t>4x vCPUs</w:t>
-      </w:r>
-    </w:p>
-    <w:p>
-      <w:pPr>
-        <w:pStyle w:val="ListParagraph"/>
-        <w:numPr>
-          <w:ilvl w:val="2"/>
-          <w:numId w:val="1"/>
-        </w:numPr>
-      </w:pPr>
-      <w:r>
-        <w:t>8 GB RAM</w:t>
-      </w:r>
-    </w:p>
-    <w:p>
-      <w:pPr>
-        <w:pStyle w:val="ListParagraph"/>
-        <w:numPr>
-          <w:ilvl w:val="2"/>
-          <w:numId w:val="1"/>
-        </w:numPr>
-      </w:pPr>
-      <w:r>
-        <w:t>PostgreSQL</w:t>
-      </w:r>
-    </w:p>
-    <w:p>
-      <w:pPr>
-        <w:pStyle w:val="ListParagraph"/>
-        <w:numPr>
-          <w:ilvl w:val="2"/>
-          <w:numId w:val="1"/>
-        </w:numPr>
-      </w:pPr>
-      <w:r>
-        <w:t>CentOS 7.1</w:t>
-      </w:r>
-    </w:p>
-    <w:p>
-      <w:r>
-        <w:t xml:space="preserve">Each server is run on my VMWare cluster in my house. The cluster consists of 2x HP DL360 G6 servers with 2xL5630 and 144 GB of RAM in each host. </w:t>
-      </w:r>
-    </w:p>
-    <w:p>
-      <w:r>
-        <w:t>Using virtualization allows us to expand resources</w:t>
-      </w:r>
-      <w:r>
-        <w:t xml:space="preserve"> on-the-fly</w:t>
-      </w:r>
-      <w:r>
-        <w:t xml:space="preserve"> </w:t>
-      </w:r>
+          <w:numId w:val="2"/>
+        </w:numPr>
+        <w:spacing w:after="0" w:line="240" w:lineRule="auto"/>
+      </w:pPr>
+      <w:r>
+        <w:t>2x IP Addresses</w:t>
+      </w:r>
+      <w:r>
+        <w:t xml:space="preserve"> (one per server)</w:t>
+      </w:r>
+    </w:p>
+    <w:p>
+      <w:pPr>
+        <w:pStyle w:val="ListParagraph"/>
+        <w:numPr>
+          <w:ilvl w:val="1"/>
+          <w:numId w:val="2"/>
+        </w:numPr>
+        <w:spacing w:after="0" w:line="240" w:lineRule="auto"/>
+      </w:pPr>
+      <w:r>
+        <w:t>Would need connection to Marist LDAP\CAS System, Marist SQL and Marist TSM Server</w:t>
+      </w:r>
+    </w:p>
+    <w:p>
+      <w:pPr>
+        <w:spacing w:after="0" w:line="240" w:lineRule="auto"/>
+      </w:pPr>
+    </w:p>
+    <w:p>
+      <w:pPr>
+        <w:spacing w:after="0" w:line="240" w:lineRule="auto"/>
+        <w:rPr>
+          <w:b/>
+        </w:rPr>
+      </w:pPr>
+      <w:r>
+        <w:rPr>
+          <w:b/>
+        </w:rPr>
+        <w:t>Reliability</w:t>
+      </w:r>
+    </w:p>
+    <w:p>
+      <w:pPr>
+        <w:pStyle w:val="ListParagraph"/>
+        <w:numPr>
+          <w:ilvl w:val="0"/>
+          <w:numId w:val="4"/>
+        </w:numPr>
+        <w:spacing w:after="0" w:line="240" w:lineRule="auto"/>
+      </w:pPr>
+      <w:r>
+        <w:t xml:space="preserve">Service needs to be up </w:t>
+      </w:r>
+      <w:r>
+        <w:t>with the rest of the Marist systems (except for scheduled downtime)</w:t>
+      </w:r>
+    </w:p>
+    <w:p>
+      <w:pPr>
+        <w:pStyle w:val="ListParagraph"/>
+        <w:numPr>
+          <w:ilvl w:val="0"/>
+          <w:numId w:val="4"/>
+        </w:numPr>
+        <w:spacing w:after="0" w:line="240" w:lineRule="auto"/>
+      </w:pPr>
+      <w:r>
+        <w:t>Service also needs to be responsive (as fast as the user’s internet can allow). There should be no need to be waiting for pages to load</w:t>
+      </w:r>
+      <w:r>
+        <w:t>.</w:t>
+      </w:r>
+    </w:p>
+    <w:p>
+      <w:pPr>
+        <w:spacing w:after="0" w:line="240" w:lineRule="auto"/>
+      </w:pPr>
+    </w:p>
+    <w:p>
+      <w:pPr>
+        <w:spacing w:after="0" w:line="240" w:lineRule="auto"/>
+        <w:rPr>
+          <w:b/>
+        </w:rPr>
+      </w:pPr>
+      <w:r>
+        <w:rPr>
+          <w:b/>
+        </w:rPr>
+        <w:t>Recoverability</w:t>
+      </w:r>
+    </w:p>
+    <w:p>
+      <w:pPr>
+        <w:pStyle w:val="ListParagraph"/>
+        <w:numPr>
+          <w:ilvl w:val="0"/>
+          <w:numId w:val="5"/>
+        </w:numPr>
+        <w:spacing w:after="0" w:line="240" w:lineRule="auto"/>
+        <w:rPr>
+          <w:b/>
+        </w:rPr>
+      </w:pPr>
+      <w:r>
+        <w:t>Things will be backed up to Marist’s TSM server. TSM backups are completed once a day and are securely in Donnelly.</w:t>
+      </w:r>
+    </w:p>
+    <w:p>
+      <w:pPr>
+        <w:pStyle w:val="ListParagraph"/>
+        <w:numPr>
+          <w:ilvl w:val="0"/>
+          <w:numId w:val="5"/>
+        </w:numPr>
+        <w:spacing w:after="0" w:line="240" w:lineRule="auto"/>
+        <w:rPr>
+          <w:b/>
+        </w:rPr>
+      </w:pPr>
+      <w:r>
+        <w:t>Backups are accessible via the TSM client and can easily be restored by those who have the admin password to TSM.</w:t>
+      </w:r>
+    </w:p>
+    <w:p>
+      <w:pPr>
+        <w:pStyle w:val="ListParagraph"/>
+        <w:numPr>
+          <w:ilvl w:val="0"/>
+          <w:numId w:val="5"/>
+        </w:numPr>
+        <w:spacing w:after="0" w:line="240" w:lineRule="auto"/>
+        <w:rPr>
+          <w:b/>
+        </w:rPr>
+      </w:pPr>
+      <w:r>
+        <w:t xml:space="preserve">Any sort of temporary files are not of great importance, nor is the operating system. The database and Node application are what </w:t>
+      </w:r>
+      <w:r>
+        <w:t>primarily</w:t>
+      </w:r>
+      <w:r>
+        <w:t xml:space="preserve"> need to be backed up.</w:t>
+      </w:r>
+    </w:p>
+    <w:p>
+      <w:pPr>
+        <w:spacing w:after="0" w:line="240" w:lineRule="auto"/>
+        <w:rPr>
+          <w:b/>
+        </w:rPr>
+      </w:pPr>
+    </w:p>
+    <w:p>
+      <w:pPr>
+        <w:spacing w:after="0" w:line="240" w:lineRule="auto"/>
+        <w:rPr>
+          <w:b/>
+        </w:rPr>
+      </w:pPr>
+      <w:r>
+        <w:rPr>
+          <w:b/>
+        </w:rPr>
+        <w:t>Security and Privacy</w:t>
+      </w:r>
+    </w:p>
+    <w:p>
+      <w:pPr>
+        <w:pStyle w:val="ListParagraph"/>
+        <w:numPr>
+          <w:ilvl w:val="0"/>
+          <w:numId w:val="6"/>
+        </w:numPr>
+        <w:spacing w:after="0" w:line="240" w:lineRule="auto"/>
+      </w:pPr>
       <w:bookmarkStart w:id="0" w:name="_GoBack"/>
       <w:bookmarkEnd w:id="0"/>
-      <w:r>
-        <w:t xml:space="preserve">as the scope of the project expands, however, I believe that these resources should provide us </w:t>
-      </w:r>
-      <w:r>
-        <w:t>with enough for the time being.</w:t>
-      </w:r>
-    </w:p>
-    <w:p>
-      <w:r>
-        <w:t xml:space="preserve">The server is </w:t>
-      </w:r>
-      <w:r>
-        <w:t xml:space="preserve">accessed via a website, for the prototype phase, this will be </w:t>
-      </w:r>
-      <w:hyperlink r:id="rId5" w:history="1">
-        <w:r>
-          <w:rPr>
-            <w:rStyle w:val="Hyperlink"/>
-          </w:rPr>
-          <w:t>http://www.capping.xyz</w:t>
-        </w:r>
-      </w:hyperlink>
-      <w:r>
-        <w:t>.</w:t>
-      </w:r>
-    </w:p>
-    <w:p>
-      <w:r>
-        <w:t xml:space="preserve">Developing on top of Node.js allows us to maintain platform independence. </w:t>
-      </w:r>
-      <w:r>
-        <w:t xml:space="preserve">Node.js can be easily run on </w:t>
-      </w:r>
-      <w:r>
-        <w:t>POWER, System X and System Z and the various different operating systems that run on those platforms.</w:t>
-      </w:r>
-      <w:r>
-        <w:t xml:space="preserve"> </w:t>
-      </w:r>
-    </w:p>
-    <w:p>
-      <w:r>
-        <w:t>Using two separate servers for the web server and database server allows us to better emulate the Marist production environment. If this prototype were to be put into production, the database would be hosted on the Marist SQL server</w:t>
-      </w:r>
-      <w:r>
-        <w:t>. We can then better plan for any issues that might come up by using an external database.</w:t>
-      </w:r>
     </w:p>
     <w:sectPr>
       <w:pgSz w:w="12240" w:h="15840"/>
@@ -266,8 +490,234 @@
 </file>
 
 <file path=word/numbering.xml><?xml version="1.0" encoding="utf-8"?>
-<w:numbering xmlns:wpc="http://schemas.microsoft.com/office/word/2010/wordprocessingCanvas" xmlns:mc="http://schemas.openxmlformats.org/markup-compatibility/2006" xmlns:o="urn:schemas-microsoft-com:office:office" xmlns:r="http://schemas.openxmlformats.org/officeDocument/2006/relationships" xmlns:m="http://schemas.openxmlformats.org/officeDocument/2006/math" xmlns:v="urn:schemas-microsoft-com:vml" xmlns:wp14="http://schemas.microsoft.com/office/word/2010/wordprocessingDrawing" xmlns:wp="http://schemas.openxmlformats.org/drawingml/2006/wordprocessingDrawing" xmlns:w10="urn:schemas-microsoft-com:office:word" xmlns:w="http://schemas.openxmlformats.org/wordprocessingml/2006/main" xmlns:w14="http://schemas.microsoft.com/office/word/2010/wordml" xmlns:w15="http://schemas.microsoft.com/office/word/2012/wordml" xmlns:wpg="http://schemas.microsoft.com/office/word/2010/wordprocessingGroup" xmlns:wpi="http://schemas.microsoft.com/office/word/2010/wordprocessingInk" xmlns:wne="http://schemas.microsoft.com/office/word/2006/wordml" xmlns:wps="http://schemas.microsoft.com/office/word/2010/wordprocessingShape" mc:Ignorable="w14 w15 wp14">
-  <w:abstractNum w:abstractNumId="0" w15:restartNumberingAfterBreak="0">
+<w:numbering xmlns:wpc="http://schemas.microsoft.com/office/word/2010/wordprocessingCanvas" xmlns:mo="http://schemas.microsoft.com/office/mac/office/2008/main" xmlns:mc="http://schemas.openxmlformats.org/markup-compatibility/2006" xmlns:mv="urn:schemas-microsoft-com:mac:vml" xmlns:o="urn:schemas-microsoft-com:office:office" xmlns:r="http://schemas.openxmlformats.org/officeDocument/2006/relationships" xmlns:m="http://schemas.openxmlformats.org/officeDocument/2006/math" xmlns:v="urn:schemas-microsoft-com:vml" xmlns:wp14="http://schemas.microsoft.com/office/word/2010/wordprocessingDrawing" xmlns:wp="http://schemas.openxmlformats.org/drawingml/2006/wordprocessingDrawing" xmlns:w10="urn:schemas-microsoft-com:office:word" xmlns:w="http://schemas.openxmlformats.org/wordprocessingml/2006/main" xmlns:w14="http://schemas.microsoft.com/office/word/2010/wordml" xmlns:w15="http://schemas.microsoft.com/office/word/2012/wordml" xmlns:wpg="http://schemas.microsoft.com/office/word/2010/wordprocessingGroup" xmlns:wpi="http://schemas.microsoft.com/office/word/2010/wordprocessingInk" xmlns:wne="http://schemas.microsoft.com/office/word/2006/wordml" xmlns:wps="http://schemas.microsoft.com/office/word/2010/wordprocessingShape" mc:Ignorable="w14 w15 wp14">
+  <w:abstractNum w:abstractNumId="0">
+    <w:nsid w:val="07E57BD4"/>
+    <w:multiLevelType w:val="hybridMultilevel"/>
+    <w:tmpl w:val="A9A0DAC0"/>
+    <w:lvl w:ilvl="0" w:tplc="04090001">
+      <w:start w:val="1"/>
+      <w:numFmt w:val="bullet"/>
+      <w:lvlText w:val=""/>
+      <w:lvlJc w:val="left"/>
+      <w:pPr>
+        <w:ind w:left="720" w:hanging="360"/>
+      </w:pPr>
+      <w:rPr>
+        <w:rFonts w:ascii="Symbol" w:hAnsi="Symbol" w:hint="default"/>
+      </w:rPr>
+    </w:lvl>
+    <w:lvl w:ilvl="1" w:tplc="04090003" w:tentative="1">
+      <w:start w:val="1"/>
+      <w:numFmt w:val="bullet"/>
+      <w:lvlText w:val="o"/>
+      <w:lvlJc w:val="left"/>
+      <w:pPr>
+        <w:ind w:left="1440" w:hanging="360"/>
+      </w:pPr>
+      <w:rPr>
+        <w:rFonts w:ascii="Courier New" w:hAnsi="Courier New" w:cs="Courier New" w:hint="default"/>
+      </w:rPr>
+    </w:lvl>
+    <w:lvl w:ilvl="2" w:tplc="04090005" w:tentative="1">
+      <w:start w:val="1"/>
+      <w:numFmt w:val="bullet"/>
+      <w:lvlText w:val=""/>
+      <w:lvlJc w:val="left"/>
+      <w:pPr>
+        <w:ind w:left="2160" w:hanging="360"/>
+      </w:pPr>
+      <w:rPr>
+        <w:rFonts w:ascii="Wingdings" w:hAnsi="Wingdings" w:hint="default"/>
+      </w:rPr>
+    </w:lvl>
+    <w:lvl w:ilvl="3" w:tplc="04090001" w:tentative="1">
+      <w:start w:val="1"/>
+      <w:numFmt w:val="bullet"/>
+      <w:lvlText w:val=""/>
+      <w:lvlJc w:val="left"/>
+      <w:pPr>
+        <w:ind w:left="2880" w:hanging="360"/>
+      </w:pPr>
+      <w:rPr>
+        <w:rFonts w:ascii="Symbol" w:hAnsi="Symbol" w:hint="default"/>
+      </w:rPr>
+    </w:lvl>
+    <w:lvl w:ilvl="4" w:tplc="04090003" w:tentative="1">
+      <w:start w:val="1"/>
+      <w:numFmt w:val="bullet"/>
+      <w:lvlText w:val="o"/>
+      <w:lvlJc w:val="left"/>
+      <w:pPr>
+        <w:ind w:left="3600" w:hanging="360"/>
+      </w:pPr>
+      <w:rPr>
+        <w:rFonts w:ascii="Courier New" w:hAnsi="Courier New" w:cs="Courier New" w:hint="default"/>
+      </w:rPr>
+    </w:lvl>
+    <w:lvl w:ilvl="5" w:tplc="04090005" w:tentative="1">
+      <w:start w:val="1"/>
+      <w:numFmt w:val="bullet"/>
+      <w:lvlText w:val=""/>
+      <w:lvlJc w:val="left"/>
+      <w:pPr>
+        <w:ind w:left="4320" w:hanging="360"/>
+      </w:pPr>
+      <w:rPr>
+        <w:rFonts w:ascii="Wingdings" w:hAnsi="Wingdings" w:hint="default"/>
+      </w:rPr>
+    </w:lvl>
+    <w:lvl w:ilvl="6" w:tplc="04090001" w:tentative="1">
+      <w:start w:val="1"/>
+      <w:numFmt w:val="bullet"/>
+      <w:lvlText w:val=""/>
+      <w:lvlJc w:val="left"/>
+      <w:pPr>
+        <w:ind w:left="5040" w:hanging="360"/>
+      </w:pPr>
+      <w:rPr>
+        <w:rFonts w:ascii="Symbol" w:hAnsi="Symbol" w:hint="default"/>
+      </w:rPr>
+    </w:lvl>
+    <w:lvl w:ilvl="7" w:tplc="04090003" w:tentative="1">
+      <w:start w:val="1"/>
+      <w:numFmt w:val="bullet"/>
+      <w:lvlText w:val="o"/>
+      <w:lvlJc w:val="left"/>
+      <w:pPr>
+        <w:ind w:left="5760" w:hanging="360"/>
+      </w:pPr>
+      <w:rPr>
+        <w:rFonts w:ascii="Courier New" w:hAnsi="Courier New" w:cs="Courier New" w:hint="default"/>
+      </w:rPr>
+    </w:lvl>
+    <w:lvl w:ilvl="8" w:tplc="04090005" w:tentative="1">
+      <w:start w:val="1"/>
+      <w:numFmt w:val="bullet"/>
+      <w:lvlText w:val=""/>
+      <w:lvlJc w:val="left"/>
+      <w:pPr>
+        <w:ind w:left="6480" w:hanging="360"/>
+      </w:pPr>
+      <w:rPr>
+        <w:rFonts w:ascii="Wingdings" w:hAnsi="Wingdings" w:hint="default"/>
+      </w:rPr>
+    </w:lvl>
+  </w:abstractNum>
+  <w:abstractNum w:abstractNumId="1">
+    <w:nsid w:val="166D1667"/>
+    <w:multiLevelType w:val="hybridMultilevel"/>
+    <w:tmpl w:val="432A2744"/>
+    <w:lvl w:ilvl="0" w:tplc="04090001">
+      <w:start w:val="1"/>
+      <w:numFmt w:val="bullet"/>
+      <w:lvlText w:val=""/>
+      <w:lvlJc w:val="left"/>
+      <w:pPr>
+        <w:ind w:left="720" w:hanging="360"/>
+      </w:pPr>
+      <w:rPr>
+        <w:rFonts w:ascii="Symbol" w:hAnsi="Symbol" w:hint="default"/>
+      </w:rPr>
+    </w:lvl>
+    <w:lvl w:ilvl="1" w:tplc="04090003">
+      <w:start w:val="1"/>
+      <w:numFmt w:val="bullet"/>
+      <w:lvlText w:val="o"/>
+      <w:lvlJc w:val="left"/>
+      <w:pPr>
+        <w:ind w:left="1440" w:hanging="360"/>
+      </w:pPr>
+      <w:rPr>
+        <w:rFonts w:ascii="Courier New" w:hAnsi="Courier New" w:cs="Courier New" w:hint="default"/>
+      </w:rPr>
+    </w:lvl>
+    <w:lvl w:ilvl="2" w:tplc="04090005">
+      <w:start w:val="1"/>
+      <w:numFmt w:val="bullet"/>
+      <w:lvlText w:val=""/>
+      <w:lvlJc w:val="left"/>
+      <w:pPr>
+        <w:ind w:left="2160" w:hanging="360"/>
+      </w:pPr>
+      <w:rPr>
+        <w:rFonts w:ascii="Wingdings" w:hAnsi="Wingdings" w:hint="default"/>
+      </w:rPr>
+    </w:lvl>
+    <w:lvl w:ilvl="3" w:tplc="04090001">
+      <w:start w:val="1"/>
+      <w:numFmt w:val="bullet"/>
+      <w:lvlText w:val=""/>
+      <w:lvlJc w:val="left"/>
+      <w:pPr>
+        <w:ind w:left="2880" w:hanging="360"/>
+      </w:pPr>
+      <w:rPr>
+        <w:rFonts w:ascii="Symbol" w:hAnsi="Symbol" w:hint="default"/>
+      </w:rPr>
+    </w:lvl>
+    <w:lvl w:ilvl="4" w:tplc="04090003" w:tentative="1">
+      <w:start w:val="1"/>
+      <w:numFmt w:val="bullet"/>
+      <w:lvlText w:val="o"/>
+      <w:lvlJc w:val="left"/>
+      <w:pPr>
+        <w:ind w:left="3600" w:hanging="360"/>
+      </w:pPr>
+      <w:rPr>
+        <w:rFonts w:ascii="Courier New" w:hAnsi="Courier New" w:cs="Courier New" w:hint="default"/>
+      </w:rPr>
+    </w:lvl>
+    <w:lvl w:ilvl="5" w:tplc="04090005" w:tentative="1">
+      <w:start w:val="1"/>
+      <w:numFmt w:val="bullet"/>
+      <w:lvlText w:val=""/>
+      <w:lvlJc w:val="left"/>
+      <w:pPr>
+        <w:ind w:left="4320" w:hanging="360"/>
+      </w:pPr>
+      <w:rPr>
+        <w:rFonts w:ascii="Wingdings" w:hAnsi="Wingdings" w:hint="default"/>
+      </w:rPr>
+    </w:lvl>
+    <w:lvl w:ilvl="6" w:tplc="04090001" w:tentative="1">
+      <w:start w:val="1"/>
+      <w:numFmt w:val="bullet"/>
+      <w:lvlText w:val=""/>
+      <w:lvlJc w:val="left"/>
+      <w:pPr>
+        <w:ind w:left="5040" w:hanging="360"/>
+      </w:pPr>
+      <w:rPr>
+        <w:rFonts w:ascii="Symbol" w:hAnsi="Symbol" w:hint="default"/>
+      </w:rPr>
+    </w:lvl>
+    <w:lvl w:ilvl="7" w:tplc="04090003" w:tentative="1">
+      <w:start w:val="1"/>
+      <w:numFmt w:val="bullet"/>
+      <w:lvlText w:val="o"/>
+      <w:lvlJc w:val="left"/>
+      <w:pPr>
+        <w:ind w:left="5760" w:hanging="360"/>
+      </w:pPr>
+      <w:rPr>
+        <w:rFonts w:ascii="Courier New" w:hAnsi="Courier New" w:cs="Courier New" w:hint="default"/>
+      </w:rPr>
+    </w:lvl>
+    <w:lvl w:ilvl="8" w:tplc="04090005" w:tentative="1">
+      <w:start w:val="1"/>
+      <w:numFmt w:val="bullet"/>
+      <w:lvlText w:val=""/>
+      <w:lvlJc w:val="left"/>
+      <w:pPr>
+        <w:ind w:left="6480" w:hanging="360"/>
+      </w:pPr>
+      <w:rPr>
+        <w:rFonts w:ascii="Wingdings" w:hAnsi="Wingdings" w:hint="default"/>
+      </w:rPr>
+    </w:lvl>
+  </w:abstractNum>
+  <w:abstractNum w:abstractNumId="2">
     <w:nsid w:val="24C723B8"/>
     <w:multiLevelType w:val="hybridMultilevel"/>
     <w:tmpl w:val="2572E61A"/>
@@ -380,7 +830,361 @@
       </w:rPr>
     </w:lvl>
   </w:abstractNum>
+  <w:abstractNum w:abstractNumId="3">
+    <w:nsid w:val="6E657945"/>
+    <w:multiLevelType w:val="hybridMultilevel"/>
+    <w:tmpl w:val="33A6C12E"/>
+    <w:lvl w:ilvl="0" w:tplc="04090001">
+      <w:start w:val="1"/>
+      <w:numFmt w:val="bullet"/>
+      <w:lvlText w:val=""/>
+      <w:lvlJc w:val="left"/>
+      <w:pPr>
+        <w:ind w:left="720" w:hanging="360"/>
+      </w:pPr>
+      <w:rPr>
+        <w:rFonts w:ascii="Symbol" w:hAnsi="Symbol" w:hint="default"/>
+      </w:rPr>
+    </w:lvl>
+    <w:lvl w:ilvl="1" w:tplc="04090003" w:tentative="1">
+      <w:start w:val="1"/>
+      <w:numFmt w:val="bullet"/>
+      <w:lvlText w:val="o"/>
+      <w:lvlJc w:val="left"/>
+      <w:pPr>
+        <w:ind w:left="1440" w:hanging="360"/>
+      </w:pPr>
+      <w:rPr>
+        <w:rFonts w:ascii="Courier New" w:hAnsi="Courier New" w:cs="Courier New" w:hint="default"/>
+      </w:rPr>
+    </w:lvl>
+    <w:lvl w:ilvl="2" w:tplc="04090005" w:tentative="1">
+      <w:start w:val="1"/>
+      <w:numFmt w:val="bullet"/>
+      <w:lvlText w:val=""/>
+      <w:lvlJc w:val="left"/>
+      <w:pPr>
+        <w:ind w:left="2160" w:hanging="360"/>
+      </w:pPr>
+      <w:rPr>
+        <w:rFonts w:ascii="Wingdings" w:hAnsi="Wingdings" w:hint="default"/>
+      </w:rPr>
+    </w:lvl>
+    <w:lvl w:ilvl="3" w:tplc="04090001" w:tentative="1">
+      <w:start w:val="1"/>
+      <w:numFmt w:val="bullet"/>
+      <w:lvlText w:val=""/>
+      <w:lvlJc w:val="left"/>
+      <w:pPr>
+        <w:ind w:left="2880" w:hanging="360"/>
+      </w:pPr>
+      <w:rPr>
+        <w:rFonts w:ascii="Symbol" w:hAnsi="Symbol" w:hint="default"/>
+      </w:rPr>
+    </w:lvl>
+    <w:lvl w:ilvl="4" w:tplc="04090003" w:tentative="1">
+      <w:start w:val="1"/>
+      <w:numFmt w:val="bullet"/>
+      <w:lvlText w:val="o"/>
+      <w:lvlJc w:val="left"/>
+      <w:pPr>
+        <w:ind w:left="3600" w:hanging="360"/>
+      </w:pPr>
+      <w:rPr>
+        <w:rFonts w:ascii="Courier New" w:hAnsi="Courier New" w:cs="Courier New" w:hint="default"/>
+      </w:rPr>
+    </w:lvl>
+    <w:lvl w:ilvl="5" w:tplc="04090005" w:tentative="1">
+      <w:start w:val="1"/>
+      <w:numFmt w:val="bullet"/>
+      <w:lvlText w:val=""/>
+      <w:lvlJc w:val="left"/>
+      <w:pPr>
+        <w:ind w:left="4320" w:hanging="360"/>
+      </w:pPr>
+      <w:rPr>
+        <w:rFonts w:ascii="Wingdings" w:hAnsi="Wingdings" w:hint="default"/>
+      </w:rPr>
+    </w:lvl>
+    <w:lvl w:ilvl="6" w:tplc="04090001" w:tentative="1">
+      <w:start w:val="1"/>
+      <w:numFmt w:val="bullet"/>
+      <w:lvlText w:val=""/>
+      <w:lvlJc w:val="left"/>
+      <w:pPr>
+        <w:ind w:left="5040" w:hanging="360"/>
+      </w:pPr>
+      <w:rPr>
+        <w:rFonts w:ascii="Symbol" w:hAnsi="Symbol" w:hint="default"/>
+      </w:rPr>
+    </w:lvl>
+    <w:lvl w:ilvl="7" w:tplc="04090003" w:tentative="1">
+      <w:start w:val="1"/>
+      <w:numFmt w:val="bullet"/>
+      <w:lvlText w:val="o"/>
+      <w:lvlJc w:val="left"/>
+      <w:pPr>
+        <w:ind w:left="5760" w:hanging="360"/>
+      </w:pPr>
+      <w:rPr>
+        <w:rFonts w:ascii="Courier New" w:hAnsi="Courier New" w:cs="Courier New" w:hint="default"/>
+      </w:rPr>
+    </w:lvl>
+    <w:lvl w:ilvl="8" w:tplc="04090005" w:tentative="1">
+      <w:start w:val="1"/>
+      <w:numFmt w:val="bullet"/>
+      <w:lvlText w:val=""/>
+      <w:lvlJc w:val="left"/>
+      <w:pPr>
+        <w:ind w:left="6480" w:hanging="360"/>
+      </w:pPr>
+      <w:rPr>
+        <w:rFonts w:ascii="Wingdings" w:hAnsi="Wingdings" w:hint="default"/>
+      </w:rPr>
+    </w:lvl>
+  </w:abstractNum>
+  <w:abstractNum w:abstractNumId="4">
+    <w:nsid w:val="767238B4"/>
+    <w:multiLevelType w:val="hybridMultilevel"/>
+    <w:tmpl w:val="29086A9A"/>
+    <w:lvl w:ilvl="0" w:tplc="04090001">
+      <w:start w:val="1"/>
+      <w:numFmt w:val="bullet"/>
+      <w:lvlText w:val=""/>
+      <w:lvlJc w:val="left"/>
+      <w:pPr>
+        <w:ind w:left="720" w:hanging="360"/>
+      </w:pPr>
+      <w:rPr>
+        <w:rFonts w:ascii="Symbol" w:hAnsi="Symbol" w:hint="default"/>
+      </w:rPr>
+    </w:lvl>
+    <w:lvl w:ilvl="1" w:tplc="04090003" w:tentative="1">
+      <w:start w:val="1"/>
+      <w:numFmt w:val="bullet"/>
+      <w:lvlText w:val="o"/>
+      <w:lvlJc w:val="left"/>
+      <w:pPr>
+        <w:ind w:left="1440" w:hanging="360"/>
+      </w:pPr>
+      <w:rPr>
+        <w:rFonts w:ascii="Courier New" w:hAnsi="Courier New" w:cs="Courier New" w:hint="default"/>
+      </w:rPr>
+    </w:lvl>
+    <w:lvl w:ilvl="2" w:tplc="04090005" w:tentative="1">
+      <w:start w:val="1"/>
+      <w:numFmt w:val="bullet"/>
+      <w:lvlText w:val=""/>
+      <w:lvlJc w:val="left"/>
+      <w:pPr>
+        <w:ind w:left="2160" w:hanging="360"/>
+      </w:pPr>
+      <w:rPr>
+        <w:rFonts w:ascii="Wingdings" w:hAnsi="Wingdings" w:hint="default"/>
+      </w:rPr>
+    </w:lvl>
+    <w:lvl w:ilvl="3" w:tplc="04090001" w:tentative="1">
+      <w:start w:val="1"/>
+      <w:numFmt w:val="bullet"/>
+      <w:lvlText w:val=""/>
+      <w:lvlJc w:val="left"/>
+      <w:pPr>
+        <w:ind w:left="2880" w:hanging="360"/>
+      </w:pPr>
+      <w:rPr>
+        <w:rFonts w:ascii="Symbol" w:hAnsi="Symbol" w:hint="default"/>
+      </w:rPr>
+    </w:lvl>
+    <w:lvl w:ilvl="4" w:tplc="04090003" w:tentative="1">
+      <w:start w:val="1"/>
+      <w:numFmt w:val="bullet"/>
+      <w:lvlText w:val="o"/>
+      <w:lvlJc w:val="left"/>
+      <w:pPr>
+        <w:ind w:left="3600" w:hanging="360"/>
+      </w:pPr>
+      <w:rPr>
+        <w:rFonts w:ascii="Courier New" w:hAnsi="Courier New" w:cs="Courier New" w:hint="default"/>
+      </w:rPr>
+    </w:lvl>
+    <w:lvl w:ilvl="5" w:tplc="04090005" w:tentative="1">
+      <w:start w:val="1"/>
+      <w:numFmt w:val="bullet"/>
+      <w:lvlText w:val=""/>
+      <w:lvlJc w:val="left"/>
+      <w:pPr>
+        <w:ind w:left="4320" w:hanging="360"/>
+      </w:pPr>
+      <w:rPr>
+        <w:rFonts w:ascii="Wingdings" w:hAnsi="Wingdings" w:hint="default"/>
+      </w:rPr>
+    </w:lvl>
+    <w:lvl w:ilvl="6" w:tplc="04090001" w:tentative="1">
+      <w:start w:val="1"/>
+      <w:numFmt w:val="bullet"/>
+      <w:lvlText w:val=""/>
+      <w:lvlJc w:val="left"/>
+      <w:pPr>
+        <w:ind w:left="5040" w:hanging="360"/>
+      </w:pPr>
+      <w:rPr>
+        <w:rFonts w:ascii="Symbol" w:hAnsi="Symbol" w:hint="default"/>
+      </w:rPr>
+    </w:lvl>
+    <w:lvl w:ilvl="7" w:tplc="04090003" w:tentative="1">
+      <w:start w:val="1"/>
+      <w:numFmt w:val="bullet"/>
+      <w:lvlText w:val="o"/>
+      <w:lvlJc w:val="left"/>
+      <w:pPr>
+        <w:ind w:left="5760" w:hanging="360"/>
+      </w:pPr>
+      <w:rPr>
+        <w:rFonts w:ascii="Courier New" w:hAnsi="Courier New" w:cs="Courier New" w:hint="default"/>
+      </w:rPr>
+    </w:lvl>
+    <w:lvl w:ilvl="8" w:tplc="04090005" w:tentative="1">
+      <w:start w:val="1"/>
+      <w:numFmt w:val="bullet"/>
+      <w:lvlText w:val=""/>
+      <w:lvlJc w:val="left"/>
+      <w:pPr>
+        <w:ind w:left="6480" w:hanging="360"/>
+      </w:pPr>
+      <w:rPr>
+        <w:rFonts w:ascii="Wingdings" w:hAnsi="Wingdings" w:hint="default"/>
+      </w:rPr>
+    </w:lvl>
+  </w:abstractNum>
+  <w:abstractNum w:abstractNumId="5">
+    <w:nsid w:val="7EBF45D0"/>
+    <w:multiLevelType w:val="hybridMultilevel"/>
+    <w:tmpl w:val="FBAC88EA"/>
+    <w:lvl w:ilvl="0" w:tplc="04090001">
+      <w:start w:val="1"/>
+      <w:numFmt w:val="bullet"/>
+      <w:lvlText w:val=""/>
+      <w:lvlJc w:val="left"/>
+      <w:pPr>
+        <w:ind w:left="720" w:hanging="360"/>
+      </w:pPr>
+      <w:rPr>
+        <w:rFonts w:ascii="Symbol" w:hAnsi="Symbol" w:hint="default"/>
+      </w:rPr>
+    </w:lvl>
+    <w:lvl w:ilvl="1" w:tplc="04090003" w:tentative="1">
+      <w:start w:val="1"/>
+      <w:numFmt w:val="bullet"/>
+      <w:lvlText w:val="o"/>
+      <w:lvlJc w:val="left"/>
+      <w:pPr>
+        <w:ind w:left="1440" w:hanging="360"/>
+      </w:pPr>
+      <w:rPr>
+        <w:rFonts w:ascii="Courier New" w:hAnsi="Courier New" w:cs="Courier New" w:hint="default"/>
+      </w:rPr>
+    </w:lvl>
+    <w:lvl w:ilvl="2" w:tplc="04090005" w:tentative="1">
+      <w:start w:val="1"/>
+      <w:numFmt w:val="bullet"/>
+      <w:lvlText w:val=""/>
+      <w:lvlJc w:val="left"/>
+      <w:pPr>
+        <w:ind w:left="2160" w:hanging="360"/>
+      </w:pPr>
+      <w:rPr>
+        <w:rFonts w:ascii="Wingdings" w:hAnsi="Wingdings" w:hint="default"/>
+      </w:rPr>
+    </w:lvl>
+    <w:lvl w:ilvl="3" w:tplc="04090001" w:tentative="1">
+      <w:start w:val="1"/>
+      <w:numFmt w:val="bullet"/>
+      <w:lvlText w:val=""/>
+      <w:lvlJc w:val="left"/>
+      <w:pPr>
+        <w:ind w:left="2880" w:hanging="360"/>
+      </w:pPr>
+      <w:rPr>
+        <w:rFonts w:ascii="Symbol" w:hAnsi="Symbol" w:hint="default"/>
+      </w:rPr>
+    </w:lvl>
+    <w:lvl w:ilvl="4" w:tplc="04090003" w:tentative="1">
+      <w:start w:val="1"/>
+      <w:numFmt w:val="bullet"/>
+      <w:lvlText w:val="o"/>
+      <w:lvlJc w:val="left"/>
+      <w:pPr>
+        <w:ind w:left="3600" w:hanging="360"/>
+      </w:pPr>
+      <w:rPr>
+        <w:rFonts w:ascii="Courier New" w:hAnsi="Courier New" w:cs="Courier New" w:hint="default"/>
+      </w:rPr>
+    </w:lvl>
+    <w:lvl w:ilvl="5" w:tplc="04090005" w:tentative="1">
+      <w:start w:val="1"/>
+      <w:numFmt w:val="bullet"/>
+      <w:lvlText w:val=""/>
+      <w:lvlJc w:val="left"/>
+      <w:pPr>
+        <w:ind w:left="4320" w:hanging="360"/>
+      </w:pPr>
+      <w:rPr>
+        <w:rFonts w:ascii="Wingdings" w:hAnsi="Wingdings" w:hint="default"/>
+      </w:rPr>
+    </w:lvl>
+    <w:lvl w:ilvl="6" w:tplc="04090001" w:tentative="1">
+      <w:start w:val="1"/>
+      <w:numFmt w:val="bullet"/>
+      <w:lvlText w:val=""/>
+      <w:lvlJc w:val="left"/>
+      <w:pPr>
+        <w:ind w:left="5040" w:hanging="360"/>
+      </w:pPr>
+      <w:rPr>
+        <w:rFonts w:ascii="Symbol" w:hAnsi="Symbol" w:hint="default"/>
+      </w:rPr>
+    </w:lvl>
+    <w:lvl w:ilvl="7" w:tplc="04090003" w:tentative="1">
+      <w:start w:val="1"/>
+      <w:numFmt w:val="bullet"/>
+      <w:lvlText w:val="o"/>
+      <w:lvlJc w:val="left"/>
+      <w:pPr>
+        <w:ind w:left="5760" w:hanging="360"/>
+      </w:pPr>
+      <w:rPr>
+        <w:rFonts w:ascii="Courier New" w:hAnsi="Courier New" w:cs="Courier New" w:hint="default"/>
+      </w:rPr>
+    </w:lvl>
+    <w:lvl w:ilvl="8" w:tplc="04090005" w:tentative="1">
+      <w:start w:val="1"/>
+      <w:numFmt w:val="bullet"/>
+      <w:lvlText w:val=""/>
+      <w:lvlJc w:val="left"/>
+      <w:pPr>
+        <w:ind w:left="6480" w:hanging="360"/>
+      </w:pPr>
+      <w:rPr>
+        <w:rFonts w:ascii="Wingdings" w:hAnsi="Wingdings" w:hint="default"/>
+      </w:rPr>
+    </w:lvl>
+  </w:abstractNum>
   <w:num w:numId="1">
+    <w:abstractNumId w:val="2"/>
+  </w:num>
+  <w:num w:numId="2">
+    <w:abstractNumId w:val="1"/>
+  </w:num>
+  <w:num w:numId="3">
+    <w:abstractNumId w:val="4"/>
+  </w:num>
+  <w:num w:numId="4">
+    <w:abstractNumId w:val="5"/>
+  </w:num>
+  <w:num w:numId="5">
+    <w:abstractNumId w:val="3"/>
+  </w:num>
+  <w:num w:numId="6">
     <w:abstractNumId w:val="0"/>
   </w:num>
 </w:numbering>
@@ -403,7 +1207,7 @@
       </w:pPr>
     </w:pPrDefault>
   </w:docDefaults>
-  <w:latentStyles w:defLockedState="0" w:defUIPriority="99" w:defSemiHidden="0" w:defUnhideWhenUsed="0" w:defQFormat="0" w:count="371">
+  <w:latentStyles w:defLockedState="0" w:defUIPriority="99" w:defSemiHidden="0" w:defUnhideWhenUsed="0" w:defQFormat="0" w:count="380">
     <w:lsdException w:name="Normal" w:uiPriority="0" w:qFormat="1"/>
     <w:lsdException w:name="heading 1" w:uiPriority="9" w:qFormat="1"/>
     <w:lsdException w:name="heading 2" w:semiHidden="1" w:uiPriority="9" w:unhideWhenUsed="1" w:qFormat="1"/>

</xml_diff>